<commit_message>
stampa in piano e fustellatura + ripasso e disegno corretto
</commit_message>
<xml_diff>
--- a/PapiroMVC/Report/PrintingZRollCostDetail.docx
+++ b/PapiroMVC/Report/PrintingZRollCostDetail.docx
@@ -78,6 +78,45 @@
                 <w:sz w:val="24"/>
               </w:rPr>
               <w:t>Cost.Description</w:t>
+            </w:r>
+            <w:proofErr w:type="spellEnd"/>
+            <w:r>
+              <w:rPr>
+                <w:sz w:val="24"/>
+              </w:rPr>
+              <w:fldChar w:fldCharType="end"/>
+            </w:r>
+          </w:p>
+          <w:p>
+            <w:pPr>
+              <w:rPr>
+                <w:sz w:val="24"/>
+              </w:rPr>
+            </w:pPr>
+            <w:r>
+              <w:rPr>
+                <w:sz w:val="24"/>
+              </w:rPr>
+              <w:fldChar w:fldCharType="begin"/>
+            </w:r>
+            <w:r>
+              <w:rPr>
+                <w:sz w:val="24"/>
+              </w:rPr>
+              <w:instrText xml:space="preserve"> DOCPROPERTY  CostDetail.OptionTask  \* MERGEFORMAT </w:instrText>
+            </w:r>
+            <w:r>
+              <w:rPr>
+                <w:sz w:val="24"/>
+              </w:rPr>
+              <w:fldChar w:fldCharType="separate"/>
+            </w:r>
+            <w:proofErr w:type="spellStart"/>
+            <w:r>
+              <w:rPr>
+                <w:sz w:val="24"/>
+              </w:rPr>
+              <w:t>CostDetail.OptionTask</w:t>
             </w:r>
             <w:proofErr w:type="spellEnd"/>
             <w:r>

</xml_diff>